<commit_message>
started writing data analysis
</commit_message>
<xml_diff>
--- a/Bachelor Project.docx
+++ b/Bachelor Project.docx
@@ -7074,7 +7074,11 @@
           <w:tcPr>
             <w:tcW w:w="4675" w:type="dxa"/>
           </w:tcPr>
-          <w:p/>
+          <w:p>
+            <w:r>
+              <w:t>TLD</w:t>
+            </w:r>
+          </w:p>
         </w:tc>
         <w:tc>
           <w:tcPr>
@@ -7160,10 +7164,7 @@
         <w:fldChar w:fldCharType="begin"/>
       </w:r>
       <w:r>
-        <w:instrText xml:space="preserve"> HYPERLINK "https://www.researchgate.net/publication/295841100_Sust</w:instrText>
-      </w:r>
-      <w:r>
-        <w:instrText xml:space="preserve">ainability_and_Food_A_Text_Analysis_of_the_Scientific_Literature" </w:instrText>
+        <w:instrText xml:space="preserve"> HYPERLINK "https://www.researchgate.net/publication/295841100_Sustainability_and_Food_A_Text_Analysis_of_the_Scientific_Literature" </w:instrText>
       </w:r>
       <w:r>
         <w:fldChar w:fldCharType="separate"/>
@@ -7394,10 +7395,7 @@
         <w:fldChar w:fldCharType="begin"/>
       </w:r>
       <w:r>
-        <w:instrText xml:space="preserve"> HYPERLIN</w:instrText>
-      </w:r>
-      <w:r>
-        <w:instrText xml:space="preserve">K "https://datacenters.lbl.gov/sites/default/files/Masanet_et_al_Science_2020.full_.pdf" </w:instrText>
+        <w:instrText xml:space="preserve"> HYPERLINK "https://datacenters.lbl.gov/sites/default/files/Masanet_et_al_Science_2020.full_.pdf" </w:instrText>
       </w:r>
       <w:r>
         <w:fldChar w:fldCharType="separate"/>
@@ -7745,10 +7743,7 @@
         <w:fldChar w:fldCharType="begin"/>
       </w:r>
       <w:r>
-        <w:instrText xml:space="preserve"> HYPERLINK "https://files.ifi.uzh.ch/hilty/t/Literature_by_RQs/RQ%20100/2013_Coroama_Hilty_Heiri_Direct_Energy_</w:instrText>
-      </w:r>
-      <w:r>
-        <w:instrText xml:space="preserve">Demand_of_Internet.pdf" </w:instrText>
+        <w:instrText xml:space="preserve"> HYPERLINK "https://files.ifi.uzh.ch/hilty/t/Literature_by_RQs/RQ%20100/2013_Coroama_Hilty_Heiri_Direct_Energy_Demand_of_Internet.pdf" </w:instrText>
       </w:r>
       <w:r>
         <w:fldChar w:fldCharType="separate"/>
@@ -8257,10 +8252,7 @@
         <w:fldChar w:fldCharType="begin"/>
       </w:r>
       <w:r>
-        <w:instrText xml:space="preserve"> HY</w:instrText>
-      </w:r>
-      <w:r>
-        <w:instrText xml:space="preserve">PERLINK "https://tranco-list.eu/assets/tranco-ndss19.pdf" </w:instrText>
+        <w:instrText xml:space="preserve"> HYPERLINK "https://tranco-list.eu/assets/tranco-ndss19.pdf" </w:instrText>
       </w:r>
       <w:r>
         <w:fldChar w:fldCharType="separate"/>
@@ -8991,15 +8983,244 @@
     </w:p>
     <w:p>
       <w:r>
-        <w:t xml:space="preserve">There are 50,034 websites in the final database. From those, [] have the “.com” top-level domain, [] have </w:t>
+        <w:t xml:space="preserve">Top-Level Domains: </w:t>
+      </w:r>
+      <w:r>
+        <w:t>There are 50,034 websites in the final database. From those,</w:t>
+      </w:r>
+      <w:r>
+        <w:t xml:space="preserve"> 27,873</w:t>
+      </w:r>
+      <w:r>
+        <w:t xml:space="preserve"> have the “.com” top-level domain, </w:t>
+      </w:r>
+      <w:r>
+        <w:t>3868</w:t>
+      </w:r>
+      <w:r>
+        <w:t xml:space="preserve"> have “</w:t>
+      </w:r>
+      <w:r>
+        <w:t>.</w:t>
       </w:r>
       <w:proofErr w:type="gramStart"/>
       <w:r>
-        <w:t>“ “</w:t>
+        <w:t>org</w:t>
+      </w:r>
+      <w:r>
+        <w:t>“</w:t>
+      </w:r>
+      <w:r>
+        <w:t xml:space="preserve"> </w:t>
+      </w:r>
+      <w:r>
+        <w:t>and</w:t>
       </w:r>
       <w:proofErr w:type="gramEnd"/>
       <w:r>
-        <w:t xml:space="preserve"> and [] have “ “ as the domain. Full distribution follows in the table below.</w:t>
+        <w:t xml:space="preserve"> </w:t>
+      </w:r>
+      <w:r>
+        <w:t>2065</w:t>
+      </w:r>
+      <w:r>
+        <w:t xml:space="preserve"> have “</w:t>
+      </w:r>
+      <w:r>
+        <w:t>.net</w:t>
+      </w:r>
+      <w:r>
+        <w:t xml:space="preserve">“ as the domain. Full distribution follows in the table </w:t>
+      </w:r>
+      <w:r>
+        <w:t xml:space="preserve">snippet </w:t>
+      </w:r>
+      <w:r>
+        <w:t>below</w:t>
+      </w:r>
+      <w:r>
+        <w:t xml:space="preserve"> and the full table is located in the appendices [app index here]. Overall, there are 716 different top-level domains. Keeping only those which occur more than 100 times leaves us with exactly 40 domains. The distribution is heavily skewed towards the first 3 TLD’s which account for 67.5% of the entire dataset.</w:t>
+      </w:r>
+    </w:p>
+    <w:p>
+      <w:pPr>
+        <w:pStyle w:val="Caption"/>
+        <w:keepNext/>
+      </w:pPr>
+      <w:r>
+        <w:lastRenderedPageBreak/>
+        <w:t xml:space="preserve">Figure </w:t>
+      </w:r>
+      <w:fldSimple w:instr=" SEQ Figure \* ARABIC ">
+        <w:r>
+          <w:rPr>
+            <w:noProof/>
+          </w:rPr>
+          <w:t>1</w:t>
+        </w:r>
+      </w:fldSimple>
+      <w:r>
+        <w:t>: TLD Distribution</w:t>
+      </w:r>
+    </w:p>
+    <w:p>
+      <w:r>
+        <w:rPr>
+          <w:noProof/>
+        </w:rPr>
+        <w:drawing>
+          <wp:inline distT="0" distB="0" distL="0" distR="0" wp14:anchorId="55533E92" wp14:editId="41C9553B">
+            <wp:extent cx="5943600" cy="3836035"/>
+            <wp:effectExtent l="0" t="0" r="0" b="0"/>
+            <wp:docPr id="11" name="Picture 11" descr="TLD Distribution"/>
+            <wp:cNvGraphicFramePr>
+              <a:graphicFrameLocks xmlns:a="http://schemas.openxmlformats.org/drawingml/2006/main" noChangeAspect="1"/>
+            </wp:cNvGraphicFramePr>
+            <a:graphic xmlns:a="http://schemas.openxmlformats.org/drawingml/2006/main">
+              <a:graphicData uri="http://schemas.openxmlformats.org/drawingml/2006/picture">
+                <pic:pic xmlns:pic="http://schemas.openxmlformats.org/drawingml/2006/picture">
+                  <pic:nvPicPr>
+                    <pic:cNvPr id="11" name="Picture 11" descr="TLD Distribution"/>
+                    <pic:cNvPicPr/>
+                  </pic:nvPicPr>
+                  <pic:blipFill>
+                    <a:blip r:embed="rId25">
+                      <a:extLst>
+                        <a:ext uri="{28A0092B-C50C-407E-A947-70E740481C1C}">
+                          <a14:useLocalDpi xmlns:a14="http://schemas.microsoft.com/office/drawing/2010/main" val="0"/>
+                        </a:ext>
+                      </a:extLst>
+                    </a:blip>
+                    <a:stretch>
+                      <a:fillRect/>
+                    </a:stretch>
+                  </pic:blipFill>
+                  <pic:spPr>
+                    <a:xfrm>
+                      <a:off x="0" y="0"/>
+                      <a:ext cx="5943600" cy="3836035"/>
+                    </a:xfrm>
+                    <a:prstGeom prst="rect">
+                      <a:avLst/>
+                    </a:prstGeom>
+                  </pic:spPr>
+                </pic:pic>
+              </a:graphicData>
+            </a:graphic>
+          </wp:inline>
+        </w:drawing>
+      </w:r>
+    </w:p>
+    <w:p>
+      <w:r>
+        <w:rPr>
+          <w:noProof/>
+        </w:rPr>
+        <w:drawing>
+          <wp:anchor distT="0" distB="0" distL="114300" distR="114300" simplePos="0" relativeHeight="251662336" behindDoc="1" locked="0" layoutInCell="1" allowOverlap="1" wp14:anchorId="157796FD" wp14:editId="7AC8CE48">
+            <wp:simplePos x="0" y="0"/>
+            <wp:positionH relativeFrom="column">
+              <wp:posOffset>2872740</wp:posOffset>
+            </wp:positionH>
+            <wp:positionV relativeFrom="paragraph">
+              <wp:posOffset>26670</wp:posOffset>
+            </wp:positionV>
+            <wp:extent cx="3027045" cy="2048510"/>
+            <wp:effectExtent l="0" t="0" r="1905" b="8890"/>
+            <wp:wrapTight wrapText="bothSides">
+              <wp:wrapPolygon edited="0">
+                <wp:start x="952" y="0"/>
+                <wp:lineTo x="272" y="603"/>
+                <wp:lineTo x="272" y="1205"/>
+                <wp:lineTo x="952" y="3616"/>
+                <wp:lineTo x="272" y="3616"/>
+                <wp:lineTo x="136" y="20489"/>
+                <wp:lineTo x="10739" y="21493"/>
+                <wp:lineTo x="11554" y="21493"/>
+                <wp:lineTo x="13729" y="21091"/>
+                <wp:lineTo x="21478" y="20087"/>
+                <wp:lineTo x="21478" y="0"/>
+                <wp:lineTo x="952" y="0"/>
+              </wp:wrapPolygon>
+            </wp:wrapTight>
+            <wp:docPr id="33" name="Picture 33" descr="Chart, bar chart&#10;&#10;Description automatically generated"/>
+            <wp:cNvGraphicFramePr>
+              <a:graphicFrameLocks xmlns:a="http://schemas.openxmlformats.org/drawingml/2006/main" noChangeAspect="1"/>
+            </wp:cNvGraphicFramePr>
+            <a:graphic xmlns:a="http://schemas.openxmlformats.org/drawingml/2006/main">
+              <a:graphicData uri="http://schemas.openxmlformats.org/drawingml/2006/picture">
+                <pic:pic xmlns:pic="http://schemas.openxmlformats.org/drawingml/2006/picture">
+                  <pic:nvPicPr>
+                    <pic:cNvPr id="33" name="Picture 33" descr="Chart, bar chart&#10;&#10;Description automatically generated"/>
+                    <pic:cNvPicPr/>
+                  </pic:nvPicPr>
+                  <pic:blipFill>
+                    <a:blip r:embed="rId26">
+                      <a:extLst>
+                        <a:ext uri="{28A0092B-C50C-407E-A947-70E740481C1C}">
+                          <a14:useLocalDpi xmlns:a14="http://schemas.microsoft.com/office/drawing/2010/main" val="0"/>
+                        </a:ext>
+                      </a:extLst>
+                    </a:blip>
+                    <a:stretch>
+                      <a:fillRect/>
+                    </a:stretch>
+                  </pic:blipFill>
+                  <pic:spPr>
+                    <a:xfrm>
+                      <a:off x="0" y="0"/>
+                      <a:ext cx="3027045" cy="2048510"/>
+                    </a:xfrm>
+                    <a:prstGeom prst="rect">
+                      <a:avLst/>
+                    </a:prstGeom>
+                  </pic:spPr>
+                </pic:pic>
+              </a:graphicData>
+            </a:graphic>
+            <wp14:sizeRelH relativeFrom="margin">
+              <wp14:pctWidth>0</wp14:pctWidth>
+            </wp14:sizeRelH>
+            <wp14:sizeRelV relativeFrom="margin">
+              <wp14:pctHeight>0</wp14:pctHeight>
+            </wp14:sizeRelV>
+          </wp:anchor>
+        </w:drawing>
+      </w:r>
+      <w:r>
+        <w:t xml:space="preserve">Website Sizes: A website’s size affects the time it will take to load it and the amount of CO2 it will generate. The sites collected vary greatly in range. The smallest one is [] bytes and the largest one is </w:t>
+      </w:r>
+      <w:hyperlink r:id="rId27" w:history="1">
+        <w:r>
+          <w:rPr>
+            <w:rStyle w:val="Hyperlink"/>
+          </w:rPr>
+          <w:t>https://www.lematin.ma/</w:t>
+        </w:r>
+      </w:hyperlink>
+      <w:r>
+        <w:t xml:space="preserve"> at 304MB. These are only outliers though as the mean size is only 3.69MB and the unaffected by </w:t>
+      </w:r>
+      <w:proofErr w:type="gramStart"/>
+      <w:r>
+        <w:t>outliers</w:t>
+      </w:r>
+      <w:proofErr w:type="gramEnd"/>
+      <w:r>
+        <w:t xml:space="preserve"> median stands at 2.23MB. Overall, all the websites take 184.93GB of space.</w:t>
+      </w:r>
+    </w:p>
+    <w:p>
+      <w:r>
+        <w:t xml:space="preserve">A webpage, though, has two different sizes registered under it. One, under the column ‘Bytes’ contains the amount the server transfers upon the initial page load, but the second one, under the ‘Statistics: CO2’ columns is the amount transferred on a second load, with caching </w:t>
+      </w:r>
+      <w:proofErr w:type="gramStart"/>
+      <w:r>
+        <w:t>taken into account</w:t>
+      </w:r>
+      <w:proofErr w:type="gramEnd"/>
+      <w:r>
+        <w:t>.</w:t>
       </w:r>
     </w:p>
     <w:p>
@@ -9010,6 +9231,11 @@
         <w:t>CO2 Distribution</w:t>
       </w:r>
     </w:p>
+    <w:p>
+      <w:r>
+        <w:t xml:space="preserve">On average, a site generates 0.562 grams of CO2 per first page load. The minimum amount registered is 0.000042 but the largest one is much bigger, at 76 grams per load. </w:t>
+      </w:r>
+    </w:p>
     <w:p/>
     <w:p>
       <w:pPr>
@@ -9017,6 +9243,7 @@
       </w:pPr>
       <w:bookmarkStart w:id="19" w:name="_Toc104571182"/>
       <w:r>
+        <w:lastRenderedPageBreak/>
         <w:t>Top 1000</w:t>
       </w:r>
       <w:bookmarkEnd w:id="19"/>
@@ -9050,7 +9277,6 @@
       </w:pPr>
       <w:bookmarkStart w:id="21" w:name="_Toc104571184"/>
       <w:r>
-        <w:lastRenderedPageBreak/>
         <w:t>Hosting Type</w:t>
       </w:r>
       <w:bookmarkEnd w:id="21"/>
@@ -9102,7 +9328,7 @@
       <w:r>
         <w:t xml:space="preserve">Sourced from </w:t>
       </w:r>
-      <w:hyperlink r:id="rId25" w:history="1">
+      <w:hyperlink r:id="rId28" w:history="1">
         <w:r>
           <w:rPr>
             <w:rStyle w:val="Hyperlink"/>
@@ -9252,6 +9478,7 @@
       </w:pPr>
       <w:bookmarkStart w:id="35" w:name="_Toc104571198"/>
       <w:r>
+        <w:lastRenderedPageBreak/>
         <w:t>Discussion</w:t>
       </w:r>
       <w:bookmarkEnd w:id="35"/>
@@ -9298,7 +9525,7 @@
       <w:r>
         <w:t xml:space="preserve"> 12 20221) </w:t>
       </w:r>
-      <w:hyperlink r:id="rId26" w:history="1">
+      <w:hyperlink r:id="rId29" w:history="1">
         <w:r>
           <w:rPr>
             <w:rStyle w:val="Hyperlink"/>
@@ -11171,6 +11398,26 @@
       <w:color w:val="2F5496" w:themeColor="accent1" w:themeShade="BF"/>
     </w:rPr>
   </w:style>
+  <w:style w:type="paragraph" w:styleId="Caption">
+    <w:name w:val="caption"/>
+    <w:basedOn w:val="Normal"/>
+    <w:next w:val="Normal"/>
+    <w:uiPriority w:val="35"/>
+    <w:semiHidden/>
+    <w:unhideWhenUsed/>
+    <w:qFormat/>
+    <w:rsid w:val="00C3691E"/>
+    <w:pPr>
+      <w:spacing w:after="200" w:line="240" w:lineRule="auto"/>
+    </w:pPr>
+    <w:rPr>
+      <w:i/>
+      <w:iCs/>
+      <w:color w:val="44546A" w:themeColor="text2"/>
+      <w:sz w:val="18"/>
+      <w:szCs w:val="18"/>
+    </w:rPr>
+  </w:style>
 </w:styles>
 </file>
 

</xml_diff>

<commit_message>
graphs for data analysis general
</commit_message>
<xml_diff>
--- a/Bachelor Project.docx
+++ b/Bachelor Project.docx
@@ -9535,17 +9535,244 @@
       <w:pPr>
         <w:pStyle w:val="Heading2"/>
       </w:pPr>
-      <w:bookmarkStart w:id="17" w:name="_Toc105779274"/>
+      <w:bookmarkStart w:id="17" w:name="_Toc105779275"/>
+      <w:r>
+        <w:t>General Analysis</w:t>
+      </w:r>
+      <w:bookmarkEnd w:id="17"/>
+    </w:p>
+    <w:p>
+      <w:pPr>
+        <w:pStyle w:val="Heading3"/>
+      </w:pPr>
+      <w:bookmarkStart w:id="18" w:name="_Toc105779276"/>
+      <w:r>
+        <w:t>Overview</w:t>
+      </w:r>
+      <w:bookmarkEnd w:id="18"/>
+    </w:p>
+    <w:p>
+      <w:pPr>
+        <w:pStyle w:val="Heading4"/>
+      </w:pPr>
+      <w:r>
+        <w:t>Dataset Distribution</w:t>
+      </w:r>
+    </w:p>
+    <w:p>
+      <w:r>
+        <w:t xml:space="preserve">Top-Level Domains: </w:t>
+      </w:r>
+      <w:r>
+        <w:t>There are 50,034 websites in the final database. From those,</w:t>
+      </w:r>
+      <w:r>
+        <w:t xml:space="preserve"> 27,873</w:t>
+      </w:r>
+      <w:r>
+        <w:t xml:space="preserve"> have the “.com” top-level domain, </w:t>
+      </w:r>
+      <w:r>
+        <w:t>3868</w:t>
+      </w:r>
+      <w:r>
+        <w:t xml:space="preserve"> have “</w:t>
+      </w:r>
+      <w:r>
+        <w:t>.</w:t>
+      </w:r>
+      <w:proofErr w:type="gramStart"/>
+      <w:r>
+        <w:t>org</w:t>
+      </w:r>
+      <w:r>
+        <w:t>“</w:t>
+      </w:r>
+      <w:r>
+        <w:t xml:space="preserve"> </w:t>
+      </w:r>
+      <w:r>
+        <w:t>and</w:t>
+      </w:r>
+      <w:proofErr w:type="gramEnd"/>
+      <w:r>
+        <w:t xml:space="preserve"> </w:t>
+      </w:r>
+      <w:r>
+        <w:t>2065</w:t>
+      </w:r>
+      <w:r>
+        <w:t xml:space="preserve"> have “</w:t>
+      </w:r>
+      <w:r>
+        <w:t>.net</w:t>
+      </w:r>
+      <w:r>
+        <w:t xml:space="preserve">“ as the domain. Full distribution follows in the table </w:t>
+      </w:r>
+      <w:r>
+        <w:t xml:space="preserve">snippet </w:t>
+      </w:r>
+      <w:r>
+        <w:t>below</w:t>
+      </w:r>
+      <w:r>
+        <w:t xml:space="preserve"> and the full table is located in the appendices [app index here]. Overall, there are 716 different top-level domains. Keeping only those which occur more than 100 times leaves us with exactly 40 domains. The distribution is heavily skewed towards the first 3 TLD’s which account for 67.5% of the entire dataset.</w:t>
+      </w:r>
+    </w:p>
+    <w:p>
+      <w:pPr>
+        <w:pStyle w:val="Caption"/>
+        <w:keepNext/>
+      </w:pPr>
+      <w:r>
+        <w:lastRenderedPageBreak/>
+        <w:t xml:space="preserve">Figure </w:t>
+      </w:r>
+      <w:r>
+        <w:fldChar w:fldCharType="begin"/>
+      </w:r>
+      <w:r>
+        <w:instrText xml:space="preserve"> SEQ Figure \* ARABIC </w:instrText>
+      </w:r>
+      <w:r>
+        <w:fldChar w:fldCharType="separate"/>
+      </w:r>
+      <w:r>
+        <w:rPr>
+          <w:noProof/>
+        </w:rPr>
+        <w:t>5</w:t>
+      </w:r>
+      <w:r>
+        <w:rPr>
+          <w:noProof/>
+        </w:rPr>
+        <w:fldChar w:fldCharType="end"/>
+      </w:r>
+      <w:r>
+        <w:t>: TLD Distribution</w:t>
+      </w:r>
+    </w:p>
+    <w:p>
+      <w:r>
+        <w:rPr>
+          <w:noProof/>
+        </w:rPr>
+        <w:drawing>
+          <wp:inline distT="0" distB="0" distL="0" distR="0" wp14:anchorId="55533E92" wp14:editId="164EF0F0">
+            <wp:extent cx="5943600" cy="3836035"/>
+            <wp:effectExtent l="0" t="0" r="0" b="0"/>
+            <wp:docPr id="11" name="Picture 11" descr="TLD Distribution"/>
+            <wp:cNvGraphicFramePr>
+              <a:graphicFrameLocks xmlns:a="http://schemas.openxmlformats.org/drawingml/2006/main" noChangeAspect="1"/>
+            </wp:cNvGraphicFramePr>
+            <a:graphic xmlns:a="http://schemas.openxmlformats.org/drawingml/2006/main">
+              <a:graphicData uri="http://schemas.openxmlformats.org/drawingml/2006/picture">
+                <pic:pic xmlns:pic="http://schemas.openxmlformats.org/drawingml/2006/picture">
+                  <pic:nvPicPr>
+                    <pic:cNvPr id="11" name="Picture 11" descr="TLD Distribution"/>
+                    <pic:cNvPicPr/>
+                  </pic:nvPicPr>
+                  <pic:blipFill>
+                    <a:blip r:embed="rId27">
+                      <a:extLst>
+                        <a:ext uri="{28A0092B-C50C-407E-A947-70E740481C1C}">
+                          <a14:useLocalDpi xmlns:a14="http://schemas.microsoft.com/office/drawing/2010/main" val="0"/>
+                        </a:ext>
+                      </a:extLst>
+                    </a:blip>
+                    <a:stretch>
+                      <a:fillRect/>
+                    </a:stretch>
+                  </pic:blipFill>
+                  <pic:spPr>
+                    <a:xfrm>
+                      <a:off x="0" y="0"/>
+                      <a:ext cx="5943600" cy="3836035"/>
+                    </a:xfrm>
+                    <a:prstGeom prst="rect">
+                      <a:avLst/>
+                    </a:prstGeom>
+                  </pic:spPr>
+                </pic:pic>
+              </a:graphicData>
+            </a:graphic>
+          </wp:inline>
+        </w:drawing>
+      </w:r>
+    </w:p>
+    <w:p>
+      <w:r>
+        <w:t xml:space="preserve">Website Sizes: A website’s size affects the time it will take to load it and the amount of CO2 it will generate. The sites collected vary greatly in range. The smallest one is </w:t>
+      </w:r>
+      <w:r>
+        <w:t>168</w:t>
+      </w:r>
+      <w:r>
+        <w:t xml:space="preserve"> bytes and the largest one is </w:t>
+      </w:r>
+      <w:hyperlink r:id="rId28" w:history="1">
+        <w:r>
+          <w:rPr>
+            <w:rStyle w:val="Hyperlink"/>
+          </w:rPr>
+          <w:t>https://www.lematin.ma/</w:t>
+        </w:r>
+      </w:hyperlink>
+      <w:r>
+        <w:t xml:space="preserve"> at 304MB. These are only outliers though as the mean size is only 3.69MB and the unaffected by </w:t>
+      </w:r>
+      <w:proofErr w:type="gramStart"/>
+      <w:r>
+        <w:t>outliers</w:t>
+      </w:r>
+      <w:proofErr w:type="gramEnd"/>
+      <w:r>
+        <w:t xml:space="preserve"> median stands at 2.23MB. Overall, all the websites take 184.93GB of space.</w:t>
+      </w:r>
+    </w:p>
+    <w:p>
+      <w:r>
+        <w:t xml:space="preserve">A webpage, though, has two different sizes registered under it. One, under the column ‘Bytes’ contains the amount the server transfers upon the initial page load, but the second one, under the ‘Statistics: CO2’ columns is the amount transferred on a second load, with caching </w:t>
+      </w:r>
+      <w:proofErr w:type="gramStart"/>
+      <w:r>
+        <w:t>taken into account</w:t>
+      </w:r>
+      <w:proofErr w:type="gramEnd"/>
+      <w:r>
+        <w:t>.</w:t>
+      </w:r>
+    </w:p>
+    <w:p>
+      <w:pPr>
+        <w:pStyle w:val="Heading4"/>
+      </w:pPr>
+      <w:r>
+        <w:t>CO2 Distribution</w:t>
+      </w:r>
+    </w:p>
+    <w:p>
+      <w:r>
+        <w:t xml:space="preserve">On average, a site generates 0.562 grams of CO2 per first page load. The minimum amount registered is 0.000042 but the largest one is much bigger, at 76 grams per load. </w:t>
+      </w:r>
+    </w:p>
+    <w:p>
+      <w:pPr>
+        <w:pStyle w:val="Heading2"/>
+      </w:pPr>
+      <w:bookmarkStart w:id="19" w:name="_Toc105779274"/>
       <w:r>
         <w:t>Outliers</w:t>
       </w:r>
-      <w:bookmarkEnd w:id="17"/>
+      <w:bookmarkEnd w:id="19"/>
     </w:p>
     <w:p>
       <w:r>
         <w:t xml:space="preserve">One of the first interesting things noticed after the inspection of the dataset in both by histograms and manually was the presence of outliers in the data. Outliers are defined in differing ways in statistical literature. Hawkins (1980 </w:t>
       </w:r>
-      <w:hyperlink r:id="rId27" w:history="1">
+      <w:hyperlink r:id="rId29" w:history="1">
         <w:r>
           <w:rPr>
             <w:rStyle w:val="Hyperlink"/>
@@ -9562,7 +9789,7 @@
       <w:r>
         <w:t xml:space="preserve">”. On the other hand, Grubbs (1969 </w:t>
       </w:r>
-      <w:hyperlink r:id="rId28" w:history="1">
+      <w:hyperlink r:id="rId30" w:history="1">
         <w:r>
           <w:rPr>
             <w:rStyle w:val="Hyperlink"/>
@@ -9583,14 +9810,12 @@
         <w:t>that appears to deviate markedly from other members of the sample in which it occurs”</w:t>
       </w:r>
       <w:r>
-        <w:t>.</w:t>
-      </w:r>
-      <w:r>
-        <w:t xml:space="preserve"> The meaning behind the different definitions is that an outlier is a point of data located much farther from the average than most of the dataset.</w:t>
-      </w:r>
-    </w:p>
-    <w:p>
-      <w:r>
+        <w:t>. The meaning behind the different definitions is that an outlier is a point of data located much farther from the average than most of the dataset.</w:t>
+      </w:r>
+    </w:p>
+    <w:p>
+      <w:r>
+        <w:lastRenderedPageBreak/>
         <w:t>Outliers can have a negative impact on a quantitative analysis for a variety of reasons, one of them being that they can influence important estimates in a very negative way. In a general sense, there are two major reasons for the existence of errors in a dataset: human error (wrongly inputted data) or technical error (miscalculation by the system).</w:t>
       </w:r>
     </w:p>
@@ -9600,7 +9825,7 @@
           <w:noProof/>
         </w:rPr>
         <w:drawing>
-          <wp:anchor distT="0" distB="0" distL="114300" distR="114300" simplePos="0" relativeHeight="251662336" behindDoc="1" locked="0" layoutInCell="1" allowOverlap="1" wp14:anchorId="157796FD" wp14:editId="74268BA7">
+          <wp:anchor distT="0" distB="0" distL="114300" distR="114300" simplePos="0" relativeHeight="251663360" behindDoc="1" locked="0" layoutInCell="1" allowOverlap="1" wp14:anchorId="3D777CC0" wp14:editId="2BF99F4D">
             <wp:simplePos x="0" y="0"/>
             <wp:positionH relativeFrom="column">
               <wp:posOffset>2956560</wp:posOffset>
@@ -9638,7 +9863,7 @@
                     <pic:cNvPicPr/>
                   </pic:nvPicPr>
                   <pic:blipFill>
-                    <a:blip r:embed="rId29">
+                    <a:blip r:embed="rId31">
                       <a:extLst>
                         <a:ext uri="{28A0092B-C50C-407E-A947-70E740481C1C}">
                           <a14:useLocalDpi xmlns:a14="http://schemas.microsoft.com/office/drawing/2010/main" val="0"/>
@@ -9677,7 +9902,7 @@
         <mc:AlternateContent>
           <mc:Choice Requires="wps">
             <w:drawing>
-              <wp:anchor distT="0" distB="0" distL="114300" distR="114300" simplePos="0" relativeHeight="251664384" behindDoc="1" locked="0" layoutInCell="1" allowOverlap="1" wp14:anchorId="0A238773" wp14:editId="110707DE">
+              <wp:anchor distT="0" distB="0" distL="114300" distR="114300" simplePos="0" relativeHeight="251664384" behindDoc="1" locked="0" layoutInCell="1" allowOverlap="1" wp14:anchorId="226126BD" wp14:editId="0417EB5E">
                 <wp:simplePos x="0" y="0"/>
                 <wp:positionH relativeFrom="column">
                   <wp:posOffset>3017520</wp:posOffset>
@@ -9794,7 +10019,7 @@
           </mc:Choice>
           <mc:Fallback>
             <w:pict>
-              <v:shape w14:anchorId="0A238773" id="Text Box 34" o:spid="_x0000_s1057" type="#_x0000_t202" style="position:absolute;margin-left:237.6pt;margin-top:219.9pt;width:238.35pt;height:.05pt;z-index:-251652096;visibility:visible;mso-wrap-style:square;mso-wrap-distance-left:9pt;mso-wrap-distance-top:0;mso-wrap-distance-right:9pt;mso-wrap-distance-bottom:0;mso-position-horizontal:absolute;mso-position-horizontal-relative:text;mso-position-vertical:absolute;mso-position-vertical-relative:text;v-text-anchor:top" o:gfxdata="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" stroked="f">
+              <v:shape w14:anchorId="226126BD" id="Text Box 34" o:spid="_x0000_s1057" type="#_x0000_t202" style="position:absolute;margin-left:237.6pt;margin-top:219.9pt;width:238.35pt;height:.05pt;z-index:-251652096;visibility:visible;mso-wrap-style:square;mso-wrap-distance-left:9pt;mso-wrap-distance-top:0;mso-wrap-distance-right:9pt;mso-wrap-distance-bottom:0;mso-position-horizontal:absolute;mso-position-horizontal-relative:text;mso-position-vertical:absolute;mso-position-vertical-relative:text;v-text-anchor:top" o:gfxdata="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" stroked="f">
                 <v:textbox style="mso-fit-shape-to-text:t" inset="0,0,0,0">
                   <w:txbxContent>
                     <w:p>
@@ -9866,22 +10091,7 @@
         </mc:AlternateContent>
       </w:r>
       <w:r>
-        <w:t xml:space="preserve">Outliers come in different types. In data mining, they can be global, collective, contextual and in general statistics they can also be univariate and multivariate. </w:t>
-      </w:r>
-      <w:r>
-        <w:t xml:space="preserve">Global </w:t>
-      </w:r>
-      <w:r>
-        <w:t>outlier</w:t>
-      </w:r>
-      <w:r>
-        <w:t>s</w:t>
-      </w:r>
-      <w:r>
-        <w:t xml:space="preserve"> </w:t>
-      </w:r>
-      <w:r>
-        <w:t>are those that “</w:t>
+        <w:t>Outliers come in different types. In data mining, they can be global, collective, contextual and in general statistics they can also be univariate and multivariate. Global outliers are those that “</w:t>
       </w:r>
       <w:r>
         <w:t>all outside the normal range for an entire dataset</w:t>
@@ -9903,19 +10113,7 @@
         <w:rPr>
           <w:rStyle w:val="Hyperlink"/>
         </w:rPr>
-        <w:t>Alghush</w:t>
-      </w:r>
-      <w:r>
-        <w:rPr>
-          <w:rStyle w:val="Hyperlink"/>
-        </w:rPr>
-        <w:t>a</w:t>
-      </w:r>
-      <w:r>
-        <w:rPr>
-          <w:rStyle w:val="Hyperlink"/>
-        </w:rPr>
-        <w:t>iry</w:t>
+        <w:t>Alghushairy</w:t>
       </w:r>
       <w:proofErr w:type="spellEnd"/>
       <w:r>
@@ -9994,13 +10192,7 @@
     </w:p>
     <w:p>
       <w:r>
-        <w:t>Understanding the nature of our outliers is important to the nature and validity of the data.</w:t>
-      </w:r>
-      <w:r>
-        <w:t xml:space="preserve"> What made the outliers occur? </w:t>
-      </w:r>
-      <w:r>
-        <w:t>Was it human error or a technical one, and what do they say about the websites?</w:t>
+        <w:t>Understanding the nature of our outliers is important to the nature and validity of the data. What made the outliers occur? Was it human error or a technical one, and what do they say about the websites?</w:t>
       </w:r>
     </w:p>
     <w:p>
@@ -10013,11 +10205,7 @@
       </w:r>
       <w:proofErr w:type="gramEnd"/>
       <w:r>
-        <w:t xml:space="preserve"> we notice a large difference in website sizes. Looking at the “Bytes” and “Adjusted Bytes” columns we see that </w:t>
-      </w:r>
-      <w:r>
-        <w:lastRenderedPageBreak/>
-        <w:t xml:space="preserve">although the average website size in “Bytes” stands at 3.69MB, the mean is only 2.23MB, a clear sign of the distribution being off. Looking at the top 10 and bottom 10 values in “Bytes” shows us just how large the difference is. </w:t>
+        <w:t xml:space="preserve"> we notice a large difference in website sizes. Looking at the “Bytes” and “Adjusted Bytes” columns we see that although the average website size in “Bytes” stands at 3.69MB, the mean is only 2.23MB, a clear sign of the distribution being off. Looking at the top 10 and bottom 10 values in “Bytes” shows us just how large the difference is. </w:t>
       </w:r>
     </w:p>
     <w:tbl>
@@ -10042,10 +10230,7 @@
           </w:tcPr>
           <w:p>
             <w:r>
-              <w:t>Top 10</w:t>
-            </w:r>
-            <w:r>
-              <w:t xml:space="preserve"> Bytes</w:t>
+              <w:t>Top 10 Bytes</w:t>
             </w:r>
           </w:p>
         </w:tc>
@@ -10334,19 +10519,7 @@
         <w:t>304084175</w:t>
       </w:r>
       <w:r>
-        <w:t xml:space="preserve"> bytes (</w:t>
-      </w:r>
-      <w:r>
-        <w:t>304MB</w:t>
-      </w:r>
-      <w:r>
-        <w:t>)</w:t>
-      </w:r>
-      <w:r>
-        <w:t xml:space="preserve"> and the smallest only 168 bytes</w:t>
-      </w:r>
-      <w:r>
-        <w:t>. From the top 10 we see that each website drops off in size from the previous one by anywhere between 5 and more than 80 megabytes and the 10</w:t>
+        <w:t xml:space="preserve"> bytes (304MB) and the smallest only 168 bytes. From the top 10 we see that each website drops off in size from the previous one by anywhere between 5 and more than 80 megabytes and the 10</w:t>
       </w:r>
       <w:r>
         <w:rPr>
@@ -10355,13 +10528,7 @@
         <w:t>th</w:t>
       </w:r>
       <w:r>
-        <w:t xml:space="preserve"> is </w:t>
-      </w:r>
-      <w:r>
-        <w:t xml:space="preserve">“only” </w:t>
-      </w:r>
-      <w:r>
-        <w:t>110MB. The bottom ten looks very different with all the websites weighing at less than 1/5</w:t>
+        <w:t xml:space="preserve"> is “only” 110MB. The bottom ten looks very different with all the websites weighing at less than 1/5</w:t>
       </w:r>
       <w:r>
         <w:rPr>
@@ -10383,10 +10550,7 @@
       </w:r>
       <w:proofErr w:type="gramEnd"/>
       <w:r>
-        <w:t xml:space="preserve"> the reason w</w:t>
-      </w:r>
-      <w:r>
-        <w:t xml:space="preserve">as simple: the website was offline, thus the API did not record anything beyond a generic browser response. Others were a blank page, sometimes with a few lines of text, or were not indexable due to the several reasons listed by </w:t>
+        <w:t xml:space="preserve"> the reason was simple: the website was offline, thus the API did not record anything beyond a generic browser response. Others were a blank page, sometimes with a few lines of text, or were not indexable due to the several reasons listed by </w:t>
       </w:r>
       <w:proofErr w:type="spellStart"/>
       <w:r>
@@ -10399,40 +10563,20 @@
     </w:p>
     <w:p>
       <w:r>
-        <w:t xml:space="preserve">All of these </w:t>
-      </w:r>
-      <w:r>
-        <w:t>relate to</w:t>
-      </w:r>
-      <w:r>
-        <w:t xml:space="preserve"> the bottom ten. For the top ten the reason was much more surprising and interesting. It had to do mostly with the page</w:t>
-      </w:r>
-      <w:r>
-        <w:t xml:space="preserve"> contents</w:t>
-      </w:r>
-      <w:r>
-        <w:t xml:space="preserve"> not being optimized</w:t>
-      </w:r>
-      <w:r>
-        <w:t xml:space="preserve"> at all.</w:t>
-      </w:r>
-    </w:p>
-    <w:p>
-      <w:r>
+        <w:t>All of these relate to the bottom ten. For the top ten the reason was much more surprising and interesting. It had to do mostly with the page contents not being optimized at all.</w:t>
+      </w:r>
+    </w:p>
+    <w:p>
+      <w:r>
+        <w:lastRenderedPageBreak/>
         <w:t xml:space="preserve">Before anything, it bears remembering that some websites are more demanding by nature. Streaming services of course download videos locally often, but news sites on the other hand have a lot of dynamic content which gets updated daily. </w:t>
       </w:r>
     </w:p>
     <w:p>
       <w:r>
-        <w:t>The largest website mentioned previously</w:t>
-      </w:r>
-      <w:r>
-        <w:t>, and one that will serve as a general example</w:t>
-      </w:r>
-      <w:r>
-        <w:t xml:space="preserve"> is </w:t>
-      </w:r>
-      <w:hyperlink r:id="rId30" w:history="1">
+        <w:t xml:space="preserve">The largest website mentioned previously, and one that will serve as a general example is </w:t>
+      </w:r>
+      <w:hyperlink r:id="rId32" w:history="1">
         <w:r>
           <w:rPr>
             <w:rStyle w:val="Hyperlink"/>
@@ -10449,38 +10593,14 @@
       </w:r>
       <w:proofErr w:type="spellEnd"/>
       <w:r>
-        <w:t xml:space="preserve"> it returned vastly differing sizes, ranging anywhere from the original estimate, to 11.4MB, as of </w:t>
-      </w:r>
-      <w:r>
-        <w:t>10</w:t>
-      </w:r>
-      <w:r>
-        <w:t>/</w:t>
-      </w:r>
-      <w:r>
-        <w:t>06</w:t>
-      </w:r>
-      <w:r>
-        <w:t xml:space="preserve">/2022. Examining the website with Google Chrome’s </w:t>
-      </w:r>
-      <w:r>
-        <w:t>D</w:t>
-      </w:r>
-      <w:r>
-        <w:t xml:space="preserve">eveloper </w:t>
-      </w:r>
-      <w:r>
-        <w:t>T</w:t>
-      </w:r>
-      <w:r>
-        <w:t>ool</w:t>
+        <w:t xml:space="preserve"> it returned vastly differing sizes, ranging anywhere from the original estimate, to 11.4MB, as of 10/06/2022. Examining the website with Google Chrome’s Developer Tool</w:t>
       </w:r>
       <w:r>
         <w:rPr>
           <w:noProof/>
         </w:rPr>
         <w:drawing>
-          <wp:anchor distT="0" distB="0" distL="114300" distR="114300" simplePos="0" relativeHeight="251665408" behindDoc="0" locked="0" layoutInCell="1" allowOverlap="1" wp14:anchorId="30635106" wp14:editId="6B3CE035">
+          <wp:anchor distT="0" distB="0" distL="114300" distR="114300" simplePos="0" relativeHeight="251665408" behindDoc="0" locked="0" layoutInCell="1" allowOverlap="1" wp14:anchorId="24AD2C4C" wp14:editId="22892D76">
             <wp:simplePos x="0" y="0"/>
             <wp:positionH relativeFrom="column">
               <wp:posOffset>0</wp:posOffset>
@@ -10511,7 +10631,7 @@
                     <pic:cNvPicPr/>
                   </pic:nvPicPr>
                   <pic:blipFill>
-                    <a:blip r:embed="rId31">
+                    <a:blip r:embed="rId33">
                       <a:extLst>
                         <a:ext uri="{28A0092B-C50C-407E-A947-70E740481C1C}">
                           <a14:useLocalDpi xmlns:a14="http://schemas.microsoft.com/office/drawing/2010/main" val="0"/>
@@ -10538,16 +10658,7 @@
         </w:drawing>
       </w:r>
       <w:r>
-        <w:t>s</w:t>
-      </w:r>
-      <w:r>
-        <w:t xml:space="preserve">, </w:t>
-      </w:r>
-      <w:r>
-        <w:t>caching disabled</w:t>
-      </w:r>
-      <w:r>
-        <w:t xml:space="preserve">, no advertisement blocking, and screen resolution forced to 1080p within the browser (to prevent the mobile version from appearing) was done on several </w:t>
+        <w:t xml:space="preserve">s, caching disabled, no advertisement blocking, and screen resolution forced to 1080p within the browser (to prevent the mobile version from appearing) was done on several </w:t>
       </w:r>
       <w:r>
         <w:rPr>
@@ -10556,7 +10667,7 @@
         <mc:AlternateContent>
           <mc:Choice Requires="wps">
             <w:drawing>
-              <wp:anchor distT="0" distB="0" distL="114300" distR="114300" simplePos="0" relativeHeight="251667456" behindDoc="0" locked="0" layoutInCell="1" allowOverlap="1" wp14:anchorId="19BEE4A4" wp14:editId="4CD1FF1E">
+              <wp:anchor distT="0" distB="0" distL="114300" distR="114300" simplePos="0" relativeHeight="251666432" behindDoc="0" locked="0" layoutInCell="1" allowOverlap="1" wp14:anchorId="03A1D725" wp14:editId="72C760A8">
                 <wp:simplePos x="0" y="0"/>
                 <wp:positionH relativeFrom="column">
                   <wp:posOffset>0</wp:posOffset>
@@ -10605,14 +10716,27 @@
                             <w:r>
                               <w:t xml:space="preserve">Figure </w:t>
                             </w:r>
-                            <w:fldSimple w:instr=" SEQ Figure \* ARABIC ">
-                              <w:r>
-                                <w:rPr>
-                                  <w:noProof/>
-                                </w:rPr>
-                                <w:t>2</w:t>
-                              </w:r>
-                            </w:fldSimple>
+                            <w:r>
+                              <w:fldChar w:fldCharType="begin"/>
+                            </w:r>
+                            <w:r>
+                              <w:instrText xml:space="preserve"> SEQ Figure \* ARABIC </w:instrText>
+                            </w:r>
+                            <w:r>
+                              <w:fldChar w:fldCharType="separate"/>
+                            </w:r>
+                            <w:r>
+                              <w:rPr>
+                                <w:noProof/>
+                              </w:rPr>
+                              <w:t>2</w:t>
+                            </w:r>
+                            <w:r>
+                              <w:rPr>
+                                <w:noProof/>
+                              </w:rPr>
+                              <w:fldChar w:fldCharType="end"/>
+                            </w:r>
                             <w:r>
                               <w:t>: An example of the largest files</w:t>
                             </w:r>
@@ -10636,7 +10760,7 @@
           </mc:Choice>
           <mc:Fallback>
             <w:pict>
-              <v:shape w14:anchorId="19BEE4A4" id="Text Box 40" o:spid="_x0000_s1058" type="#_x0000_t202" style="position:absolute;margin-left:0;margin-top:199.8pt;width:355.55pt;height:14.4pt;z-index:251667456;visibility:visible;mso-wrap-style:square;mso-height-percent:0;mso-wrap-distance-left:9pt;mso-wrap-distance-top:0;mso-wrap-distance-right:9pt;mso-wrap-distance-bottom:0;mso-position-horizontal:absolute;mso-position-horizontal-relative:text;mso-position-vertical:absolute;mso-position-vertical-relative:text;mso-height-percent:0;mso-height-relative:margin;v-text-anchor:top" o:gfxdata="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" stroked="f">
+              <v:shape w14:anchorId="03A1D725" id="Text Box 40" o:spid="_x0000_s1058" type="#_x0000_t202" style="position:absolute;margin-left:0;margin-top:199.8pt;width:355.55pt;height:14.4pt;z-index:251666432;visibility:visible;mso-wrap-style:square;mso-height-percent:0;mso-wrap-distance-left:9pt;mso-wrap-distance-top:0;mso-wrap-distance-right:9pt;mso-wrap-distance-bottom:0;mso-position-horizontal:absolute;mso-position-horizontal-relative:text;mso-position-vertical:absolute;mso-position-vertical-relative:text;mso-height-percent:0;mso-height-relative:margin;v-text-anchor:top" o:gfxdata="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" stroked="f">
                 <v:textbox inset="0,0,0,0">
                   <w:txbxContent>
                     <w:p>
@@ -10646,14 +10770,27 @@
                       <w:r>
                         <w:t xml:space="preserve">Figure </w:t>
                       </w:r>
-                      <w:fldSimple w:instr=" SEQ Figure \* ARABIC ">
-                        <w:r>
-                          <w:rPr>
-                            <w:noProof/>
-                          </w:rPr>
-                          <w:t>2</w:t>
-                        </w:r>
-                      </w:fldSimple>
+                      <w:r>
+                        <w:fldChar w:fldCharType="begin"/>
+                      </w:r>
+                      <w:r>
+                        <w:instrText xml:space="preserve"> SEQ Figure \* ARABIC </w:instrText>
+                      </w:r>
+                      <w:r>
+                        <w:fldChar w:fldCharType="separate"/>
+                      </w:r>
+                      <w:r>
+                        <w:rPr>
+                          <w:noProof/>
+                        </w:rPr>
+                        <w:t>2</w:t>
+                      </w:r>
+                      <w:r>
+                        <w:rPr>
+                          <w:noProof/>
+                        </w:rPr>
+                        <w:fldChar w:fldCharType="end"/>
+                      </w:r>
                       <w:r>
                         <w:t>: An example of the largest files</w:t>
                       </w:r>
@@ -10667,20 +10804,7 @@
         </mc:AlternateContent>
       </w:r>
       <w:r>
-        <w:t xml:space="preserve">different days and it showed that the website is filled with heavily unoptimized images and videos, most of them coming from article previews, automatically scrolling sections and ads.  For example, on </w:t>
-      </w:r>
-      <w:r>
-        <w:lastRenderedPageBreak/>
-        <w:t>27/05/2022 there were two identical ad videos hosted on the website each of them being 84.4MB. On 06/10 again, minutes after the previously mentioned test, the website ballooned from 11.4 to 179 megabytes after an automatically triggered refresh</w:t>
-      </w:r>
-      <w:r>
-        <w:t xml:space="preserve"> and multiple videos ranging from 5 to 73mb were loaded</w:t>
-      </w:r>
-      <w:r>
-        <w:t>.</w:t>
-      </w:r>
-      <w:r>
-        <w:t xml:space="preserve"> Upon further refreshes, none of which were triggered from my side, the size decreased to a “mere” 117MB and 63MB.</w:t>
+        <w:t>different days and it showed that the website is filled with heavily unoptimized images and videos, most of them coming from article previews, automatically scrolling sections and ads.  For example, on 27/05/2022 there were two identical ad videos hosted on the website each of them being 84.4MB. On 06/10 again, minutes after the previously mentioned test, the website ballooned from 11.4 to 179 megabytes after an automatically triggered refresh and multiple videos ranging from 5 to 73mb were loaded. Upon further refreshes, none of which were triggered from my side, the size decreased to a “mere” 117MB and 63MB.</w:t>
       </w:r>
     </w:p>
     <w:p>
@@ -10692,7 +10816,7 @@
           <w:noProof/>
         </w:rPr>
         <w:drawing>
-          <wp:inline distT="0" distB="0" distL="0" distR="0" wp14:anchorId="0BC7EAB9" wp14:editId="0553C7FB">
+          <wp:inline distT="0" distB="0" distL="0" distR="0" wp14:anchorId="65D41267" wp14:editId="13D2DF8C">
             <wp:extent cx="5943600" cy="228600"/>
             <wp:effectExtent l="0" t="0" r="0" b="0"/>
             <wp:docPr id="36" name="Picture 36"/>
@@ -10709,7 +10833,7 @@
                     </pic:cNvPicPr>
                   </pic:nvPicPr>
                   <pic:blipFill>
-                    <a:blip r:embed="rId32">
+                    <a:blip r:embed="rId34">
                       <a:extLst>
                         <a:ext uri="{28A0092B-C50C-407E-A947-70E740481C1C}">
                           <a14:useLocalDpi xmlns:a14="http://schemas.microsoft.com/office/drawing/2010/main" val="0"/>
@@ -10748,14 +10872,27 @@
       <w:r>
         <w:t xml:space="preserve">Figure </w:t>
       </w:r>
-      <w:fldSimple w:instr=" SEQ Figure \* ARABIC ">
-        <w:r>
-          <w:rPr>
-            <w:noProof/>
-          </w:rPr>
-          <w:t>3</w:t>
-        </w:r>
-      </w:fldSimple>
+      <w:r>
+        <w:fldChar w:fldCharType="begin"/>
+      </w:r>
+      <w:r>
+        <w:instrText xml:space="preserve"> SEQ Figure \* ARABIC </w:instrText>
+      </w:r>
+      <w:r>
+        <w:fldChar w:fldCharType="separate"/>
+      </w:r>
+      <w:r>
+        <w:rPr>
+          <w:noProof/>
+        </w:rPr>
+        <w:t>3</w:t>
+      </w:r>
+      <w:r>
+        <w:rPr>
+          <w:noProof/>
+        </w:rPr>
+        <w:fldChar w:fldCharType="end"/>
+      </w:r>
       <w:r>
         <w:t>: 06/10/2022, 16:53, LeMatin.ma</w:t>
       </w:r>
@@ -10769,7 +10906,7 @@
           <w:noProof/>
         </w:rPr>
         <w:drawing>
-          <wp:inline distT="0" distB="0" distL="0" distR="0" wp14:anchorId="6648607B" wp14:editId="428460D1">
+          <wp:inline distT="0" distB="0" distL="0" distR="0" wp14:anchorId="1BD6C771" wp14:editId="19ADFBC4">
             <wp:extent cx="5943600" cy="205740"/>
             <wp:effectExtent l="0" t="0" r="0" b="3810"/>
             <wp:docPr id="37" name="Picture 37"/>
@@ -10786,7 +10923,7 @@
                     </pic:cNvPicPr>
                   </pic:nvPicPr>
                   <pic:blipFill>
-                    <a:blip r:embed="rId33">
+                    <a:blip r:embed="rId35">
                       <a:extLst>
                         <a:ext uri="{28A0092B-C50C-407E-A947-70E740481C1C}">
                           <a14:useLocalDpi xmlns:a14="http://schemas.microsoft.com/office/drawing/2010/main" val="0"/>
@@ -10825,27 +10962,34 @@
       <w:r>
         <w:t xml:space="preserve">Figure </w:t>
       </w:r>
-      <w:fldSimple w:instr=" SEQ Figure \* ARABIC ">
-        <w:r>
-          <w:rPr>
-            <w:noProof/>
-          </w:rPr>
-          <w:t>4</w:t>
-        </w:r>
-      </w:fldSimple>
+      <w:r>
+        <w:fldChar w:fldCharType="begin"/>
+      </w:r>
+      <w:r>
+        <w:instrText xml:space="preserve"> SEQ Figure \* ARABIC </w:instrText>
+      </w:r>
+      <w:r>
+        <w:fldChar w:fldCharType="separate"/>
+      </w:r>
+      <w:r>
+        <w:rPr>
+          <w:noProof/>
+        </w:rPr>
+        <w:t>4</w:t>
+      </w:r>
+      <w:r>
+        <w:rPr>
+          <w:noProof/>
+        </w:rPr>
+        <w:fldChar w:fldCharType="end"/>
+      </w:r>
       <w:r>
         <w:t>: 06/10/2022, 16:59, LeMatin.ma</w:t>
       </w:r>
     </w:p>
     <w:p>
       <w:r>
-        <w:t>The same essential pattern shows up on many of the large websites in the dataset. Ittefaq.com.bd, a Bangladeshi newspaper exhibited similar size changes, it was initially recorded as being 158</w:t>
-      </w:r>
-      <w:r>
-        <w:t xml:space="preserve">MB </w:t>
-      </w:r>
-      <w:r>
-        <w:t xml:space="preserve">in both </w:t>
+        <w:t xml:space="preserve">The same essential pattern shows up on many of the large websites in the dataset. Ittefaq.com.bd, a Bangladeshi newspaper exhibited similar size changes, it was initially recorded as being 158MB in both </w:t>
       </w:r>
       <w:proofErr w:type="spellStart"/>
       <w:r>
@@ -10853,17 +10997,14 @@
       </w:r>
       <w:proofErr w:type="spellEnd"/>
       <w:r>
-        <w:t xml:space="preserve"> and </w:t>
-      </w:r>
-      <w:r>
-        <w:t>Chrome Developer Tools, but on 06/10 it only transferred 11.9MB.</w:t>
+        <w:t xml:space="preserve"> and Chrome Developer Tools, but on 06/10 it only transferred 11.9MB.</w:t>
       </w:r>
     </w:p>
     <w:p>
       <w:r>
         <w:t xml:space="preserve">The other sites exhibiting those patterns were either sites with heavy graphics like </w:t>
       </w:r>
-      <w:hyperlink r:id="rId34" w:history="1">
+      <w:hyperlink r:id="rId36" w:history="1">
         <w:r>
           <w:rPr>
             <w:rStyle w:val="Hyperlink"/>
@@ -10872,278 +11013,55 @@
         </w:r>
       </w:hyperlink>
       <w:r>
-        <w:t xml:space="preserve"> where the heavy content was in the shape of game advertisement videos or adult content streaming services some of which were loading the videos automatically and one </w:t>
-      </w:r>
-      <w:r>
-        <w:t xml:space="preserve">particular example </w:t>
-      </w:r>
-      <w:r>
-        <w:t xml:space="preserve">even hosted an entire visual novel </w:t>
-      </w:r>
-      <w:r>
-        <w:t xml:space="preserve">game </w:t>
-      </w:r>
-      <w:r>
-        <w:t>on the home page.</w:t>
-      </w:r>
-    </w:p>
-    <w:p>
-      <w:r>
-        <w:t xml:space="preserve">These tests were performed at </w:t>
-      </w:r>
-      <w:r>
-        <w:t>random intervals, and for one reason: to determine whether retesting would be needed to verify the correctness of the data. One important fact about the nature of the outliers has been verified by this, the data is not a product of human or technical error, it truly represents a website’s state at the time of testing and gives clear examples to the importance of proper web development done with respect to standards and quality. [change]</w:t>
-      </w:r>
-    </w:p>
-    <w:p>
-      <w:pPr>
-        <w:pStyle w:val="Heading2"/>
-      </w:pPr>
-      <w:bookmarkStart w:id="18" w:name="_Toc105779275"/>
-      <w:r>
-        <w:t>General Analysis</w:t>
-      </w:r>
-      <w:bookmarkEnd w:id="18"/>
-    </w:p>
+        <w:t xml:space="preserve"> where the heavy content was in the shape of game advertisement videos or adult content streaming services some of which were loading the videos automatically and one particular example even hosted an entire visual novel game on the home page.</w:t>
+      </w:r>
+    </w:p>
+    <w:p>
+      <w:r>
+        <w:lastRenderedPageBreak/>
+        <w:t>These tests were performed at random intervals, and for one reason: to determine whether retesting would be needed to verify the correctness of the data. One important fact about the nature of the outliers has been verified by this, the data is not a product of human or technical error, it truly represents a website’s state at the time of testing and gives clear examples to the importance of proper web development done with respect to standards and quality. [change]</w:t>
+      </w:r>
+    </w:p>
+    <w:p/>
     <w:p>
       <w:pPr>
         <w:pStyle w:val="Heading3"/>
       </w:pPr>
-      <w:bookmarkStart w:id="19" w:name="_Toc105779276"/>
-      <w:r>
-        <w:t>Overview</w:t>
-      </w:r>
-      <w:bookmarkEnd w:id="19"/>
-    </w:p>
-    <w:p>
-      <w:pPr>
-        <w:pStyle w:val="Heading4"/>
-      </w:pPr>
-      <w:r>
-        <w:t>Dataset Distribution</w:t>
-      </w:r>
-    </w:p>
-    <w:p>
-      <w:r>
-        <w:t xml:space="preserve">Top-Level Domains: </w:t>
-      </w:r>
-      <w:r>
-        <w:t>There are 50,034 websites in the final database. From those,</w:t>
-      </w:r>
-      <w:r>
-        <w:t xml:space="preserve"> 27,873</w:t>
-      </w:r>
-      <w:r>
-        <w:t xml:space="preserve"> have the “.com” top-level domain, </w:t>
-      </w:r>
-      <w:r>
-        <w:t>3868</w:t>
-      </w:r>
-      <w:r>
-        <w:t xml:space="preserve"> have “</w:t>
-      </w:r>
-      <w:r>
-        <w:t>.</w:t>
+      <w:bookmarkStart w:id="20" w:name="_Toc105779277"/>
+      <w:r>
+        <w:t>Top 1000</w:t>
+      </w:r>
+      <w:bookmarkEnd w:id="20"/>
+    </w:p>
+    <w:p>
+      <w:pPr>
+        <w:pStyle w:val="Heading3"/>
+      </w:pPr>
+      <w:bookmarkStart w:id="21" w:name="_Toc105779278"/>
+      <w:r>
+        <w:t>Bottom 1000</w:t>
+      </w:r>
+      <w:bookmarkEnd w:id="21"/>
+    </w:p>
+    <w:p>
+      <w:r>
+        <w:t xml:space="preserve">For these two we will look at the general trends, in a similar way to the overview section but we will compare the differences between the entire dataset and the top and bottom, on average. </w:t>
       </w:r>
       <w:proofErr w:type="gramStart"/>
       <w:r>
-        <w:t>org</w:t>
-      </w:r>
-      <w:r>
-        <w:t>“</w:t>
-      </w:r>
-      <w:r>
-        <w:t xml:space="preserve"> </w:t>
-      </w:r>
-      <w:r>
-        <w:t>and</w:t>
+        <w:t>Also</w:t>
       </w:r>
       <w:proofErr w:type="gramEnd"/>
       <w:r>
-        <w:t xml:space="preserve"> </w:t>
-      </w:r>
-      <w:r>
-        <w:t>2065</w:t>
-      </w:r>
-      <w:r>
-        <w:t xml:space="preserve"> have “</w:t>
-      </w:r>
-      <w:r>
-        <w:t>.net</w:t>
-      </w:r>
-      <w:r>
-        <w:t xml:space="preserve">“ as the domain. Full distribution follows in the table </w:t>
-      </w:r>
-      <w:r>
-        <w:t xml:space="preserve">snippet </w:t>
-      </w:r>
-      <w:r>
-        <w:t>below</w:t>
-      </w:r>
-      <w:r>
-        <w:t xml:space="preserve"> and the full table is located in the appendices [app index here]. Overall, there are 716 different top-level domains. Keeping only those which occur more than 100 times leaves us with exactly 40 domains. The distribution is heavily skewed towards the first 3 TLD’s which account for 67.5% of the entire dataset.</w:t>
-      </w:r>
-    </w:p>
-    <w:p>
-      <w:pPr>
-        <w:pStyle w:val="Caption"/>
-        <w:keepNext/>
-      </w:pPr>
-      <w:r>
-        <w:lastRenderedPageBreak/>
-        <w:t xml:space="preserve">Figure </w:t>
-      </w:r>
-      <w:fldSimple w:instr=" SEQ Figure \* ARABIC ">
-        <w:r>
-          <w:rPr>
-            <w:noProof/>
-          </w:rPr>
-          <w:t>5</w:t>
-        </w:r>
-      </w:fldSimple>
-      <w:r>
-        <w:t>: TLD Distribution</w:t>
-      </w:r>
-    </w:p>
-    <w:p>
-      <w:r>
-        <w:rPr>
-          <w:noProof/>
-        </w:rPr>
-        <w:drawing>
-          <wp:inline distT="0" distB="0" distL="0" distR="0" wp14:anchorId="55533E92" wp14:editId="164EF0F0">
-            <wp:extent cx="5943600" cy="3836035"/>
-            <wp:effectExtent l="0" t="0" r="0" b="0"/>
-            <wp:docPr id="11" name="Picture 11" descr="TLD Distribution"/>
-            <wp:cNvGraphicFramePr>
-              <a:graphicFrameLocks xmlns:a="http://schemas.openxmlformats.org/drawingml/2006/main" noChangeAspect="1"/>
-            </wp:cNvGraphicFramePr>
-            <a:graphic xmlns:a="http://schemas.openxmlformats.org/drawingml/2006/main">
-              <a:graphicData uri="http://schemas.openxmlformats.org/drawingml/2006/picture">
-                <pic:pic xmlns:pic="http://schemas.openxmlformats.org/drawingml/2006/picture">
-                  <pic:nvPicPr>
-                    <pic:cNvPr id="11" name="Picture 11" descr="TLD Distribution"/>
-                    <pic:cNvPicPr/>
-                  </pic:nvPicPr>
-                  <pic:blipFill>
-                    <a:blip r:embed="rId35">
-                      <a:extLst>
-                        <a:ext uri="{28A0092B-C50C-407E-A947-70E740481C1C}">
-                          <a14:useLocalDpi xmlns:a14="http://schemas.microsoft.com/office/drawing/2010/main" val="0"/>
-                        </a:ext>
-                      </a:extLst>
-                    </a:blip>
-                    <a:stretch>
-                      <a:fillRect/>
-                    </a:stretch>
-                  </pic:blipFill>
-                  <pic:spPr>
-                    <a:xfrm>
-                      <a:off x="0" y="0"/>
-                      <a:ext cx="5943600" cy="3836035"/>
-                    </a:xfrm>
-                    <a:prstGeom prst="rect">
-                      <a:avLst/>
-                    </a:prstGeom>
-                  </pic:spPr>
-                </pic:pic>
-              </a:graphicData>
-            </a:graphic>
-          </wp:inline>
-        </w:drawing>
-      </w:r>
-    </w:p>
-    <w:p>
-      <w:r>
-        <w:t xml:space="preserve">Website Sizes: A website’s size affects the time it will take to load it and the amount of CO2 it will generate. The sites collected vary greatly in range. The smallest one is [] bytes and the largest one is </w:t>
-      </w:r>
-      <w:hyperlink r:id="rId36" w:history="1">
-        <w:r>
-          <w:rPr>
-            <w:rStyle w:val="Hyperlink"/>
-          </w:rPr>
-          <w:t>https://www.lematin.ma/</w:t>
-        </w:r>
-      </w:hyperlink>
-      <w:r>
-        <w:t xml:space="preserve"> at 304MB. These are only outliers though as the mean size is only 3.69MB and the unaffected by </w:t>
-      </w:r>
-      <w:proofErr w:type="gramStart"/>
-      <w:r>
-        <w:t>outliers</w:t>
-      </w:r>
-      <w:proofErr w:type="gramEnd"/>
-      <w:r>
-        <w:t xml:space="preserve"> median stands at 2.23MB. Overall, all the websites take 184.93GB of space.</w:t>
-      </w:r>
-    </w:p>
-    <w:p>
-      <w:r>
-        <w:t xml:space="preserve">A webpage, though, has two different sizes registered under it. One, under the column ‘Bytes’ contains the amount the server transfers upon the initial page load, but the second one, under the ‘Statistics: CO2’ columns is the amount transferred on a second load, with caching </w:t>
-      </w:r>
-      <w:proofErr w:type="gramStart"/>
-      <w:r>
-        <w:t>taken into account</w:t>
-      </w:r>
-      <w:proofErr w:type="gramEnd"/>
-      <w:r>
-        <w:t>.</w:t>
-      </w:r>
-    </w:p>
-    <w:p>
-      <w:pPr>
-        <w:pStyle w:val="Heading4"/>
-      </w:pPr>
-      <w:r>
-        <w:t>CO2 Distribution</w:t>
-      </w:r>
-    </w:p>
-    <w:p>
-      <w:r>
-        <w:t xml:space="preserve">On average, a site generates 0.562 grams of CO2 per first page load. The minimum amount registered is 0.000042 but the largest one is much bigger, at 76 grams per load. </w:t>
-      </w:r>
-    </w:p>
-    <w:p/>
+        <w:t xml:space="preserve"> will compare the difference between the top/bottom.</w:t>
+      </w:r>
+    </w:p>
     <w:p>
       <w:pPr>
         <w:pStyle w:val="Heading3"/>
       </w:pPr>
-      <w:bookmarkStart w:id="20" w:name="_Toc105779277"/>
-      <w:r>
-        <w:t>Top 1000</w:t>
-      </w:r>
-      <w:bookmarkEnd w:id="20"/>
-    </w:p>
-    <w:p>
-      <w:pPr>
-        <w:pStyle w:val="Heading3"/>
-      </w:pPr>
-      <w:bookmarkStart w:id="21" w:name="_Toc105779278"/>
-      <w:r>
-        <w:t>Bottom 1000</w:t>
-      </w:r>
-      <w:bookmarkEnd w:id="21"/>
-    </w:p>
-    <w:p>
-      <w:r>
-        <w:t xml:space="preserve">For these two we will look at the general trends, in a similar way to the overview section but we will compare the differences between the entire dataset and the top and bottom, on average. </w:t>
-      </w:r>
-      <w:proofErr w:type="gramStart"/>
-      <w:r>
-        <w:t>Also</w:t>
-      </w:r>
-      <w:proofErr w:type="gramEnd"/>
-      <w:r>
-        <w:t xml:space="preserve"> will compare the difference between the top/bottom.</w:t>
-      </w:r>
-    </w:p>
-    <w:p>
-      <w:pPr>
-        <w:pStyle w:val="Heading3"/>
-      </w:pPr>
       <w:bookmarkStart w:id="22" w:name="_Toc105779279"/>
       <w:r>
-        <w:lastRenderedPageBreak/>
         <w:t>Hosting Type</w:t>
       </w:r>
       <w:bookmarkEnd w:id="22"/>
@@ -11221,7 +11139,7 @@
     </w:p>
     <w:p>
       <w:pPr>
-        <w:pStyle w:val="Heading2"/>
+        <w:pStyle w:val="Heading3"/>
       </w:pPr>
       <w:bookmarkStart w:id="27" w:name="_Toc105779284"/>
       <w:r>

</xml_diff>